<commit_message>
Aggregate traditional lighting sources into one layer
</commit_message>
<xml_diff>
--- a/module-04/lab-04/lab-04-data/lab-04-mapping-scenario.docx
+++ b/module-04/lab-04/lab-04-data/lab-04-mapping-scenario.docx
@@ -35,25 +35,28 @@
         <w:t xml:space="preserve">primarily </w:t>
       </w:r>
       <w:r>
-        <w:t>using modern lighting sources (</w:t>
-      </w:r>
-      <w:r>
-        <w:t>electricity</w:t>
-      </w:r>
-      <w:r>
-        <w:t xml:space="preserve"> and solar energy</w:t>
-      </w:r>
-      <w:r>
-        <w:t xml:space="preserve">) </w:t>
-      </w:r>
-      <w:r>
-        <w:t xml:space="preserve">and which counties are </w:t>
+        <w:t xml:space="preserve">using </w:t>
+      </w:r>
+      <w:r>
+        <w:t>electricity and</w:t>
+      </w:r>
+      <w:r>
+        <w:t xml:space="preserve"> which counties are </w:t>
       </w:r>
       <w:r>
         <w:t xml:space="preserve">primarily using </w:t>
       </w:r>
       <w:r>
-        <w:t>primitive lighting sources (pressure lamps, lanterns, tin lamps, etc.)</w:t>
+        <w:t xml:space="preserve">traditional </w:t>
+      </w:r>
+      <w:r>
+        <w:t xml:space="preserve">lighting sources (pressure lamps, lanterns, tin lamps, </w:t>
+      </w:r>
+      <w:r>
+        <w:t xml:space="preserve">solar, </w:t>
+      </w:r>
+      <w:r>
+        <w:t>etc.)</w:t>
       </w:r>
       <w:r>
         <w:t xml:space="preserve">. </w:t>
@@ -103,7 +106,13 @@
     </w:p>
     <w:p>
       <w:r>
-        <w:t>I am making this product to provide the customer with an interactive map showing lighting energy usage patterns across Kenyan counties, so that they can see the prevalence of each lighting energy source in each county.</w:t>
+        <w:t xml:space="preserve">I am making this product to provide the customer with an interactive map showing lighting energy usage patterns across Kenyan counties, so that they can see </w:t>
+      </w:r>
+      <w:r>
+        <w:t xml:space="preserve">the prevalence of electricity and traditional lighting energy sources </w:t>
+      </w:r>
+      <w:r>
+        <w:t>in each county.</w:t>
       </w:r>
     </w:p>
     <w:p>
@@ -174,7 +183,10 @@
         <w:t xml:space="preserve">After seeing areas where </w:t>
       </w:r>
       <w:r>
-        <w:t>primitive lighting sources are the most prevalent</w:t>
+        <w:t>traditional</w:t>
+      </w:r>
+      <w:r>
+        <w:t xml:space="preserve"> lighting sources are the most prevalent</w:t>
       </w:r>
       <w:r>
         <w:t xml:space="preserve">, I would like for the customer to support an enhancement to add </w:t>
@@ -221,7 +233,13 @@
         </w:numPr>
       </w:pPr>
       <w:r>
-        <w:t>See the prevalence of each lighting energy source (electricity, pressure lamp, lantern, tin lamp, gas lamp, fuel wood, solar, and other lighting) in each of Kenya's counties</w:t>
+        <w:t xml:space="preserve">Learn </w:t>
+      </w:r>
+      <w:r>
+        <w:t>the counties in Kenya where</w:t>
+      </w:r>
+      <w:r>
+        <w:t xml:space="preserve"> electricity consumption is the most and least prevalent</w:t>
       </w:r>
     </w:p>
     <w:p>
@@ -233,7 +251,31 @@
         </w:numPr>
       </w:pPr>
       <w:r>
-        <w:t>Learn where electricity consumption is the most and least prevalent</w:t>
+        <w:t xml:space="preserve">Learn </w:t>
+      </w:r>
+      <w:r>
+        <w:t xml:space="preserve">the counties in Kenya </w:t>
+      </w:r>
+      <w:r>
+        <w:t xml:space="preserve">where </w:t>
+      </w:r>
+      <w:r>
+        <w:t>traditional</w:t>
+      </w:r>
+      <w:r>
+        <w:t xml:space="preserve"> lighting </w:t>
+      </w:r>
+      <w:r>
+        <w:t xml:space="preserve">energy </w:t>
+      </w:r>
+      <w:r>
+        <w:t>sources are the most</w:t>
+      </w:r>
+      <w:r>
+        <w:t xml:space="preserve"> and least </w:t>
+      </w:r>
+      <w:r>
+        <w:t>prevalent</w:t>
       </w:r>
     </w:p>
     <w:p>
@@ -245,7 +287,13 @@
         </w:numPr>
       </w:pPr>
       <w:r>
-        <w:t>Learn where solar energy consumption is the most and least prevalent</w:t>
+        <w:t>See the prevalence of each lighting energy source (electricity, pressure lamp, lantern, tin lamp, gas lamp, fuel wood</w:t>
+      </w:r>
+      <w:r>
+        <w:t xml:space="preserve">, solar, and other lighting) in </w:t>
+      </w:r>
+      <w:r>
+        <w:t>each county</w:t>
       </w:r>
     </w:p>
     <w:p>
@@ -257,13 +305,37 @@
         </w:numPr>
       </w:pPr>
       <w:r>
-        <w:t>Learn where primitive lighting sources are the most</w:t>
-      </w:r>
-      <w:r>
-        <w:t xml:space="preserve"> and least </w:t>
-      </w:r>
-      <w:r>
-        <w:t>prevalent</w:t>
+        <w:t xml:space="preserve">Consider the </w:t>
+      </w:r>
+      <w:r>
+        <w:t>feasibility, cost, and benefits</w:t>
+      </w:r>
+      <w:r>
+        <w:t xml:space="preserve"> of providing electricity to areas </w:t>
+      </w:r>
+      <w:r>
+        <w:t xml:space="preserve">largely using </w:t>
+      </w:r>
+      <w:r>
+        <w:t>traditional</w:t>
+      </w:r>
+      <w:r>
+        <w:t xml:space="preserve"> lighting energy sources</w:t>
+      </w:r>
+    </w:p>
+    <w:p>
+      <w:pPr>
+        <w:pStyle w:val="Heading1"/>
+      </w:pPr>
+      <w:r>
+        <w:lastRenderedPageBreak/>
+        <w:t xml:space="preserve">Content </w:t>
+      </w:r>
+      <w:r>
+        <w:t>R</w:t>
+      </w:r>
+      <w:r>
+        <w:t>equirements</w:t>
       </w:r>
     </w:p>
     <w:p>
@@ -275,31 +347,7 @@
         </w:numPr>
       </w:pPr>
       <w:r>
-        <w:t xml:space="preserve">Consider the </w:t>
-      </w:r>
-      <w:r>
-        <w:t>feasibility, cost, and benefits</w:t>
-      </w:r>
-      <w:r>
-        <w:t xml:space="preserve"> of providing electricity to areas where primitive lighting sources are the most </w:t>
-      </w:r>
-      <w:r>
-        <w:t>prevalent</w:t>
-      </w:r>
-    </w:p>
-    <w:p>
-      <w:pPr>
-        <w:pStyle w:val="Heading1"/>
-      </w:pPr>
-      <w:r>
-        <w:lastRenderedPageBreak/>
-        <w:t xml:space="preserve">Content </w:t>
-      </w:r>
-      <w:r>
-        <w:t>R</w:t>
-      </w:r>
-      <w:r>
-        <w:t>equirements</w:t>
+        <w:t>Lighting energy usage data (in percentages of each county's population) will be represented as proportional symbols</w:t>
       </w:r>
     </w:p>
     <w:p>
@@ -311,7 +359,7 @@
         </w:numPr>
       </w:pPr>
       <w:r>
-        <w:t>Lighting energy usage data (in percentages of each county's population) will be represented as proportional symbols</w:t>
+        <w:t>All lighting energy sources besides electricity will be aggregated to represent traditional lighting sources</w:t>
       </w:r>
     </w:p>
     <w:p>
@@ -335,10 +383,10 @@
         <w:t xml:space="preserve">the percentage of the population using each </w:t>
       </w:r>
       <w:r>
-        <w:t xml:space="preserve">lighting </w:t>
-      </w:r>
-      <w:r>
-        <w:t>energy source (electricity, pressure lamp, lantern, tin lamp, gas lamp, fuel wood, solar, and other lighting)</w:t>
+        <w:t xml:space="preserve">electricity and the percentage of the population using traditional lighting energy sources </w:t>
+      </w:r>
+      <w:r>
+        <w:t>(pressure lamp, lantern, tin lamp, gas lamp, fuel wood, solar, and other lighting)</w:t>
       </w:r>
     </w:p>
     <w:p>
@@ -371,22 +419,25 @@
         <w:t xml:space="preserve"> </w:t>
       </w:r>
       <w:r>
-        <w:t xml:space="preserve">energy source will be shown in </w:t>
-      </w:r>
-      <w:r>
-        <w:t>separate layer</w:t>
-      </w:r>
-      <w:r>
-        <w:t>s</w:t>
-      </w:r>
-      <w:r>
-        <w:t xml:space="preserve">, so that users can turn each </w:t>
-      </w:r>
-      <w:r>
-        <w:t xml:space="preserve">lighting </w:t>
-      </w:r>
-      <w:r>
-        <w:t>energy source on and off</w:t>
+        <w:t>energy source</w:t>
+      </w:r>
+      <w:r>
+        <w:t xml:space="preserve"> (electricity and traditional lighting energy sources) </w:t>
+      </w:r>
+      <w:r>
+        <w:t xml:space="preserve">will be shown in </w:t>
+      </w:r>
+      <w:r>
+        <w:t xml:space="preserve">a </w:t>
+      </w:r>
+      <w:r>
+        <w:t xml:space="preserve">separate layer, so that users can turn each </w:t>
+      </w:r>
+      <w:r>
+        <w:t xml:space="preserve">layer </w:t>
+      </w:r>
+      <w:r>
+        <w:t>on and off</w:t>
       </w:r>
     </w:p>
     <w:p>
@@ -398,7 +449,22 @@
         </w:numPr>
       </w:pPr>
       <w:r>
-        <w:t>The raw percentage data will be available to the user</w:t>
+        <w:t>The raw data will be available to the user</w:t>
+      </w:r>
+      <w:r>
+        <w:t xml:space="preserve">, so they can see the percentage </w:t>
+      </w:r>
+      <w:r>
+        <w:t xml:space="preserve">and number </w:t>
+      </w:r>
+      <w:r>
+        <w:t xml:space="preserve">of households </w:t>
+      </w:r>
+      <w:r>
+        <w:t xml:space="preserve">in each county </w:t>
+      </w:r>
+      <w:r>
+        <w:t>using each type of energy source (electricity, pressure lamp, lantern, tin lamp, gas lamp, fuel wood, solar, and other lighting)</w:t>
       </w:r>
     </w:p>
     <w:p>
@@ -493,13 +559,34 @@
         </w:numPr>
       </w:pPr>
       <w:r>
-        <w:t>Eight data layers</w:t>
+        <w:t>Two</w:t>
+      </w:r>
+      <w:r>
+        <w:t xml:space="preserve"> data layers</w:t>
       </w:r>
       <w:r>
         <w:t xml:space="preserve"> of proportional symbols </w:t>
       </w:r>
       <w:r>
-        <w:t>will be created from the data file: one for each lighting energy source (electricity, pressure lamp, lantern, tin lamp, gas lamp, fuel wood, solar, and other lighting)</w:t>
+        <w:t xml:space="preserve">will be created from the data file: one for </w:t>
+      </w:r>
+      <w:r>
+        <w:t xml:space="preserve">the percentage of </w:t>
+      </w:r>
+      <w:r>
+        <w:t>electricity</w:t>
+      </w:r>
+      <w:r>
+        <w:t xml:space="preserve"> consumption per county and one for the percentage of</w:t>
+      </w:r>
+      <w:r>
+        <w:t xml:space="preserve"> </w:t>
+      </w:r>
+      <w:r>
+        <w:t xml:space="preserve">traditional lighting </w:t>
+      </w:r>
+      <w:r>
+        <w:t>energy consumption per county</w:t>
       </w:r>
     </w:p>
     <w:p>
@@ -535,10 +622,22 @@
         </w:numPr>
       </w:pPr>
       <w:r>
-        <w:t>Users will be able to hover over a county to see an info panel showing the percentage of each lighting energy source</w:t>
-      </w:r>
-      <w:r>
-        <w:t xml:space="preserve"> in that county</w:t>
+        <w:t>Users will be able to hover over a county to see an info panel showing the percentage</w:t>
+      </w:r>
+      <w:r>
+        <w:t xml:space="preserve"> and total number of households using </w:t>
+      </w:r>
+      <w:r>
+        <w:t>each lighting energy source</w:t>
+      </w:r>
+      <w:r>
+        <w:t xml:space="preserve"> </w:t>
+      </w:r>
+      <w:r>
+        <w:t xml:space="preserve">(electricity, pressure lamp, lantern, tin lamp, gas lamp, fuel wood, solar, and other lighting) </w:t>
+      </w:r>
+      <w:r>
+        <w:t>in that county</w:t>
       </w:r>
     </w:p>
     <w:sectPr>

</xml_diff>

<commit_message>
Update scenario to use choropleth for percentages and proportional symbols for raw totals
</commit_message>
<xml_diff>
--- a/module-04/lab-04/lab-04-data/lab-04-mapping-scenario.docx
+++ b/module-04/lab-04/lab-04-data/lab-04-mapping-scenario.docx
@@ -29,7 +29,19 @@
     </w:p>
     <w:p>
       <w:r>
-        <w:t xml:space="preserve">The Kenyan government is investing in a program to provide electricity to rural areas of the country. They want to see a spatial distribution of lighting energy usage across Kenyan counties. Specifically, they are interested in learning which counties are </w:t>
+        <w:t>The Kenyan government is investing in</w:t>
+      </w:r>
+      <w:r>
+        <w:t xml:space="preserve"> a program to provide electric lighting</w:t>
+      </w:r>
+      <w:r>
+        <w:t xml:space="preserve"> to rural areas of the country. They want to see a spatial distribution of lighting energy </w:t>
+      </w:r>
+      <w:r>
+        <w:t xml:space="preserve">usage </w:t>
+      </w:r>
+      <w:r>
+        <w:t xml:space="preserve">across Kenyan counties. Specifically, they are interested in learning which counties are </w:t>
       </w:r>
       <w:r>
         <w:t xml:space="preserve">primarily </w:t>
@@ -38,7 +50,10 @@
         <w:t xml:space="preserve">using </w:t>
       </w:r>
       <w:r>
-        <w:t>electricity and</w:t>
+        <w:t>electric lighting</w:t>
+      </w:r>
+      <w:r>
+        <w:t xml:space="preserve"> and</w:t>
       </w:r>
       <w:r>
         <w:t xml:space="preserve"> which counties are </w:t>
@@ -50,7 +65,7 @@
         <w:t xml:space="preserve">traditional </w:t>
       </w:r>
       <w:r>
-        <w:t xml:space="preserve">lighting sources (pressure lamps, lanterns, tin lamps, </w:t>
+        <w:t xml:space="preserve">lighting (pressure lamps, lanterns, tin lamps, </w:t>
       </w:r>
       <w:r>
         <w:t xml:space="preserve">solar, </w:t>
@@ -68,7 +83,19 @@
         <w:t xml:space="preserve">, so they can </w:t>
       </w:r>
       <w:r>
-        <w:t>ultimately determine the feasibility, cost, and benefits of providing electricity to more parts of the county.</w:t>
+        <w:t xml:space="preserve">ultimately determine the feasibility, cost, and benefits of providing </w:t>
+      </w:r>
+      <w:r>
+        <w:t>electric lighting</w:t>
+      </w:r>
+      <w:r>
+        <w:t xml:space="preserve"> to more parts of the count</w:t>
+      </w:r>
+      <w:r>
+        <w:t>r</w:t>
+      </w:r>
+      <w:r>
+        <w:t>y.</w:t>
       </w:r>
     </w:p>
     <w:p>
@@ -109,7 +136,10 @@
         <w:t xml:space="preserve">I am making this product to provide the customer with an interactive map showing lighting energy usage patterns across Kenyan counties, so that they can see </w:t>
       </w:r>
       <w:r>
-        <w:t xml:space="preserve">the prevalence of electricity and traditional lighting energy sources </w:t>
+        <w:t>the prevalence of electric</w:t>
+      </w:r>
+      <w:r>
+        <w:t xml:space="preserve"> and traditional lighting energy sources </w:t>
       </w:r>
       <w:r>
         <w:t>in each county.</w:t>
@@ -186,7 +216,13 @@
         <w:t>traditional</w:t>
       </w:r>
       <w:r>
-        <w:t xml:space="preserve"> lighting sources are the most prevalent</w:t>
+        <w:t xml:space="preserve"> lighting </w:t>
+      </w:r>
+      <w:r>
+        <w:t xml:space="preserve">is </w:t>
+      </w:r>
+      <w:r>
+        <w:t>the most prevalent</w:t>
       </w:r>
       <w:r>
         <w:t xml:space="preserve">, I would like for the customer to support an enhancement to add </w:t>
@@ -198,7 +234,22 @@
         <w:t>data</w:t>
       </w:r>
       <w:r>
-        <w:t xml:space="preserve"> (such as utility networks) </w:t>
+        <w:t xml:space="preserve"> (such as</w:t>
+      </w:r>
+      <w:r>
+        <w:t xml:space="preserve"> </w:t>
+      </w:r>
+      <w:r>
+        <w:t xml:space="preserve">the </w:t>
+      </w:r>
+      <w:r>
+        <w:t>electric</w:t>
+      </w:r>
+      <w:r>
+        <w:t xml:space="preserve"> utility network</w:t>
+      </w:r>
+      <w:r>
+        <w:t xml:space="preserve">) </w:t>
       </w:r>
       <w:r>
         <w:t xml:space="preserve">to the map, so they can better determine </w:t>
@@ -207,7 +258,13 @@
         <w:t xml:space="preserve">the feasibility, cost, and benefits </w:t>
       </w:r>
       <w:r>
-        <w:t xml:space="preserve">of providing electricity to </w:t>
+        <w:t xml:space="preserve">of providing </w:t>
+      </w:r>
+      <w:r>
+        <w:t>electric lighting</w:t>
+      </w:r>
+      <w:r>
+        <w:t xml:space="preserve"> to </w:t>
       </w:r>
       <w:r>
         <w:t>more parts of the country</w:t>
@@ -239,7 +296,13 @@
         <w:t>the counties in Kenya where</w:t>
       </w:r>
       <w:r>
-        <w:t xml:space="preserve"> electricity consumption is the most and least prevalent</w:t>
+        <w:t xml:space="preserve"> </w:t>
+      </w:r>
+      <w:r>
+        <w:t>electric lighting</w:t>
+      </w:r>
+      <w:r>
+        <w:t xml:space="preserve"> is the most and least prevalent</w:t>
       </w:r>
     </w:p>
     <w:p>
@@ -266,10 +329,10 @@
         <w:t xml:space="preserve"> lighting </w:t>
       </w:r>
       <w:r>
-        <w:t xml:space="preserve">energy </w:t>
-      </w:r>
-      <w:r>
-        <w:t>sources are the most</w:t>
+        <w:t>is</w:t>
+      </w:r>
+      <w:r>
+        <w:t xml:space="preserve"> the most</w:t>
       </w:r>
       <w:r>
         <w:t xml:space="preserve"> and least </w:t>
@@ -287,10 +350,25 @@
         </w:numPr>
       </w:pPr>
       <w:r>
-        <w:t>See the prevalence of each lighting energy source (electricity, pressure lamp, lantern, tin lamp, gas lamp, fuel wood</w:t>
-      </w:r>
-      <w:r>
-        <w:t xml:space="preserve">, solar, and other lighting) in </w:t>
+        <w:t xml:space="preserve">See the </w:t>
+      </w:r>
+      <w:r>
+        <w:t xml:space="preserve">percentage and number of households in each county using </w:t>
+      </w:r>
+      <w:r>
+        <w:t xml:space="preserve">each lighting energy source (electricity, pressure lamp, lantern, tin lamp, gas lamp, </w:t>
+      </w:r>
+      <w:r>
+        <w:t>fuel/wood</w:t>
+      </w:r>
+      <w:r>
+        <w:t xml:space="preserve">, solar, and </w:t>
+      </w:r>
+      <w:r>
+        <w:t>other lighting energy sources</w:t>
+      </w:r>
+      <w:r>
+        <w:t xml:space="preserve">) in </w:t>
       </w:r>
       <w:r>
         <w:t>each county</w:t>
@@ -311,7 +389,13 @@
         <w:t>feasibility, cost, and benefits</w:t>
       </w:r>
       <w:r>
-        <w:t xml:space="preserve"> of providing electricity to areas </w:t>
+        <w:t xml:space="preserve"> of providing </w:t>
+      </w:r>
+      <w:r>
+        <w:t xml:space="preserve">electricity </w:t>
+      </w:r>
+      <w:r>
+        <w:t xml:space="preserve">to areas </w:t>
       </w:r>
       <w:r>
         <w:t xml:space="preserve">largely using </w:t>
@@ -347,7 +431,19 @@
         </w:numPr>
       </w:pPr>
       <w:r>
-        <w:t>Lighting energy usage data (in percentages of each county's population) will be represented as proportional symbols</w:t>
+        <w:t>All lighting energy sources besides electricity (pressure lamp, la</w:t>
+      </w:r>
+      <w:r>
+        <w:t>ntern, tin lamp, gas lamp, fuel/</w:t>
+      </w:r>
+      <w:r>
+        <w:t xml:space="preserve">wood, solar, and </w:t>
+      </w:r>
+      <w:r>
+        <w:t>other lighting energy sources</w:t>
+      </w:r>
+      <w:r>
+        <w:t>) will be aggregated to represent traditional lighting sources</w:t>
       </w:r>
     </w:p>
     <w:p>
@@ -359,7 +455,22 @@
         </w:numPr>
       </w:pPr>
       <w:r>
-        <w:t>All lighting energy sources besides electricity will be aggregated to represent traditional lighting sources</w:t>
+        <w:t xml:space="preserve">The percentage of households using electric vs. traditional lighting </w:t>
+      </w:r>
+      <w:r>
+        <w:t xml:space="preserve">will be encoded in a choropleth map of Kenyan counties. The color of each county will indicate the percentage of households in that county using </w:t>
+      </w:r>
+      <w:r>
+        <w:t>electric lighting</w:t>
+      </w:r>
+      <w:r>
+        <w:t xml:space="preserve">. The higher the percentage, the more </w:t>
+      </w:r>
+      <w:r>
+        <w:t>electric lighting</w:t>
+      </w:r>
+      <w:r>
+        <w:t xml:space="preserve"> usage; the lower the percentage, the more traditional lighting is used.</w:t>
       </w:r>
     </w:p>
     <w:p>
@@ -371,22 +482,13 @@
         </w:numPr>
       </w:pPr>
       <w:r>
-        <w:t xml:space="preserve">Data will be encoded as circles which </w:t>
-      </w:r>
-      <w:r>
-        <w:t>represent</w:t>
-      </w:r>
-      <w:r>
-        <w:t xml:space="preserve"> </w:t>
-      </w:r>
-      <w:r>
-        <w:t xml:space="preserve">the percentage of the population using each </w:t>
-      </w:r>
-      <w:r>
-        <w:t xml:space="preserve">electricity and the percentage of the population using traditional lighting energy sources </w:t>
-      </w:r>
-      <w:r>
-        <w:t>(pressure lamp, lantern, tin lamp, gas lamp, fuel wood, solar, and other lighting)</w:t>
+        <w:t xml:space="preserve">The number of households using </w:t>
+      </w:r>
+      <w:r>
+        <w:t>electric lighting</w:t>
+      </w:r>
+      <w:r>
+        <w:t xml:space="preserve"> and the number of households using traditional lighting will be represented as proportional circle symbols in each county</w:t>
       </w:r>
     </w:p>
     <w:p>
@@ -401,10 +503,10 @@
         <w:t xml:space="preserve">The </w:t>
       </w:r>
       <w:r>
-        <w:t>data</w:t>
-      </w:r>
-      <w:r>
-        <w:t xml:space="preserve"> from e</w:t>
+        <w:t xml:space="preserve">proportional circles </w:t>
+      </w:r>
+      <w:r>
+        <w:t>from e</w:t>
       </w:r>
       <w:r>
         <w:t>ach</w:t>
@@ -428,10 +530,13 @@
         <w:t xml:space="preserve">will be shown in </w:t>
       </w:r>
       <w:r>
-        <w:t xml:space="preserve">a </w:t>
-      </w:r>
-      <w:r>
-        <w:t xml:space="preserve">separate layer, so that users can turn each </w:t>
+        <w:t>separate layer</w:t>
+      </w:r>
+      <w:r>
+        <w:t>s</w:t>
+      </w:r>
+      <w:r>
+        <w:t xml:space="preserve">, so that users can turn each </w:t>
       </w:r>
       <w:r>
         <w:t xml:space="preserve">layer </w:t>
@@ -464,7 +569,25 @@
         <w:t xml:space="preserve">in each county </w:t>
       </w:r>
       <w:r>
-        <w:t>using each type of energy source (electricity, pressure lamp, lantern, tin lamp, gas lamp, fuel wood, solar, and other lighting)</w:t>
+        <w:t xml:space="preserve">using each type of </w:t>
+      </w:r>
+      <w:r>
+        <w:t xml:space="preserve">lighting </w:t>
+      </w:r>
+      <w:r>
+        <w:t xml:space="preserve">energy source (electricity, pressure lamp, lantern, tin lamp, gas lamp, </w:t>
+      </w:r>
+      <w:r>
+        <w:t>fuel/wood</w:t>
+      </w:r>
+      <w:r>
+        <w:t xml:space="preserve">, solar, and </w:t>
+      </w:r>
+      <w:r>
+        <w:t>other lighting energy sources</w:t>
+      </w:r>
+      <w:r>
+        <w:t>)</w:t>
       </w:r>
     </w:p>
     <w:p>
@@ -494,7 +617,13 @@
         <w:t xml:space="preserve"> (seeing the road network can help users determine the feasibility of pr</w:t>
       </w:r>
       <w:r>
-        <w:t>oviding electricity to an area)</w:t>
+        <w:t xml:space="preserve">oviding </w:t>
+      </w:r>
+      <w:r>
+        <w:t>electric lighting</w:t>
+      </w:r>
+      <w:r>
+        <w:t xml:space="preserve"> to an area)</w:t>
       </w:r>
     </w:p>
     <w:p>
@@ -509,7 +638,10 @@
         <w:t>A</w:t>
       </w:r>
       <w:r>
-        <w:t xml:space="preserve"> legend will inform user of the relative magnitude of the circles</w:t>
+        <w:t xml:space="preserve"> legend will inform users </w:t>
+      </w:r>
+      <w:r>
+        <w:t>of the relative magnitude of the circles</w:t>
       </w:r>
     </w:p>
     <w:p>
@@ -547,7 +679,15 @@
         </w:numPr>
       </w:pPr>
       <w:r>
-        <w:t>The map will load the data dynamically from a CSV file</w:t>
+        <w:t xml:space="preserve">The map will load Kenyan counties dynamically from a </w:t>
+      </w:r>
+      <w:proofErr w:type="spellStart"/>
+      <w:r>
+        <w:t>GeoJSON</w:t>
+      </w:r>
+      <w:proofErr w:type="spellEnd"/>
+      <w:r>
+        <w:t xml:space="preserve"> file</w:t>
       </w:r>
     </w:p>
     <w:p>
@@ -559,34 +699,13 @@
         </w:numPr>
       </w:pPr>
       <w:r>
-        <w:t>Two</w:t>
-      </w:r>
-      <w:r>
-        <w:t xml:space="preserve"> data layers</w:t>
-      </w:r>
-      <w:r>
-        <w:t xml:space="preserve"> of proportional symbols </w:t>
-      </w:r>
-      <w:r>
-        <w:t xml:space="preserve">will be created from the data file: one for </w:t>
-      </w:r>
-      <w:r>
-        <w:t xml:space="preserve">the percentage of </w:t>
-      </w:r>
-      <w:r>
-        <w:t>electricity</w:t>
-      </w:r>
-      <w:r>
-        <w:t xml:space="preserve"> consumption per county and one for the percentage of</w:t>
-      </w:r>
-      <w:r>
-        <w:t xml:space="preserve"> </w:t>
-      </w:r>
-      <w:r>
-        <w:t xml:space="preserve">traditional lighting </w:t>
-      </w:r>
-      <w:r>
-        <w:t>energy consumption per county</w:t>
+        <w:t xml:space="preserve">The map will load the </w:t>
+      </w:r>
+      <w:r>
+        <w:t xml:space="preserve">lighting usage </w:t>
+      </w:r>
+      <w:r>
+        <w:t>data dynamically from a CSV file</w:t>
       </w:r>
     </w:p>
     <w:p>
@@ -598,7 +717,13 @@
         </w:numPr>
       </w:pPr>
       <w:r>
-        <w:t>Data layers will be drawn to the map</w:t>
+        <w:t xml:space="preserve">A choropleth map of Kenyan counties will indicate the percentage of </w:t>
+      </w:r>
+      <w:r>
+        <w:t>electric lighting</w:t>
+      </w:r>
+      <w:r>
+        <w:t xml:space="preserve"> usage in each county</w:t>
       </w:r>
     </w:p>
     <w:p>
@@ -610,7 +735,37 @@
         </w:numPr>
       </w:pPr>
       <w:r>
-        <w:t>Users will be able to turn each layer on and off</w:t>
+        <w:t>Two</w:t>
+      </w:r>
+      <w:r>
+        <w:t xml:space="preserve"> data layers</w:t>
+      </w:r>
+      <w:r>
+        <w:t xml:space="preserve"> of proportional symbols </w:t>
+      </w:r>
+      <w:r>
+        <w:t xml:space="preserve">will be created from the data file: one for </w:t>
+      </w:r>
+      <w:r>
+        <w:t xml:space="preserve">the </w:t>
+      </w:r>
+      <w:r>
+        <w:t xml:space="preserve">number of households in each county using electric lighting </w:t>
+      </w:r>
+      <w:r>
+        <w:t xml:space="preserve">one for the </w:t>
+      </w:r>
+      <w:r>
+        <w:t>number of households in each county using</w:t>
+      </w:r>
+      <w:r>
+        <w:t xml:space="preserve"> </w:t>
+      </w:r>
+      <w:r>
+        <w:t xml:space="preserve">traditional lighting </w:t>
+      </w:r>
+      <w:r>
+        <w:t>sources</w:t>
       </w:r>
     </w:p>
     <w:p>
@@ -622,22 +777,82 @@
         </w:numPr>
       </w:pPr>
       <w:r>
+        <w:t xml:space="preserve">The </w:t>
+      </w:r>
+      <w:r>
+        <w:t xml:space="preserve">counties and the </w:t>
+      </w:r>
+      <w:r>
+        <w:t>proportional symbol d</w:t>
+      </w:r>
+      <w:r>
+        <w:t>ata layers will be drawn to the map</w:t>
+      </w:r>
+    </w:p>
+    <w:p>
+      <w:pPr>
+        <w:pStyle w:val="ListParagraph"/>
+        <w:numPr>
+          <w:ilvl w:val="0"/>
+          <w:numId w:val="6"/>
+        </w:numPr>
+      </w:pPr>
+      <w:r>
+        <w:t xml:space="preserve">Users will be able to turn each </w:t>
+      </w:r>
+      <w:r>
+        <w:t xml:space="preserve">proportional symbol </w:t>
+      </w:r>
+      <w:r>
+        <w:t>layer on and off</w:t>
+      </w:r>
+    </w:p>
+    <w:p>
+      <w:pPr>
+        <w:pStyle w:val="ListParagraph"/>
+        <w:numPr>
+          <w:ilvl w:val="0"/>
+          <w:numId w:val="6"/>
+        </w:numPr>
+      </w:pPr>
+      <w:r>
         <w:t>Users will be able to hover over a county to see an info panel showing the percentage</w:t>
       </w:r>
       <w:r>
-        <w:t xml:space="preserve"> and total number of households using </w:t>
-      </w:r>
-      <w:r>
-        <w:t>each lighting energy source</w:t>
+        <w:t xml:space="preserve"> and total number of households </w:t>
+      </w:r>
+      <w:r>
+        <w:t xml:space="preserve">in that county </w:t>
+      </w:r>
+      <w:r>
+        <w:t xml:space="preserve">using </w:t>
+      </w:r>
+      <w:r>
+        <w:t xml:space="preserve">each </w:t>
+      </w:r>
+      <w:r>
+        <w:t xml:space="preserve">specific </w:t>
+      </w:r>
+      <w:r>
+        <w:t>lighting energy source</w:t>
       </w:r>
       <w:r>
         <w:t xml:space="preserve"> </w:t>
       </w:r>
       <w:r>
-        <w:t xml:space="preserve">(electricity, pressure lamp, lantern, tin lamp, gas lamp, fuel wood, solar, and other lighting) </w:t>
-      </w:r>
-      <w:r>
-        <w:t>in that county</w:t>
+        <w:t xml:space="preserve">(electricity, pressure lamp, lantern, tin lamp, gas lamp, </w:t>
+      </w:r>
+      <w:r>
+        <w:t>fuel/wood</w:t>
+      </w:r>
+      <w:r>
+        <w:t xml:space="preserve">, solar, and </w:t>
+      </w:r>
+      <w:r>
+        <w:t>other lighting energy sources</w:t>
+      </w:r>
+      <w:r>
+        <w:t>)</w:t>
       </w:r>
     </w:p>
     <w:sectPr>

</xml_diff>

<commit_message>
Remove layer controls for proportional symbols
</commit_message>
<xml_diff>
--- a/module-04/lab-04/lab-04-data/lab-04-mapping-scenario.docx
+++ b/module-04/lab-04/lab-04-data/lab-04-mapping-scenario.docx
@@ -500,49 +500,40 @@
         </w:numPr>
       </w:pPr>
       <w:r>
-        <w:t xml:space="preserve">The </w:t>
-      </w:r>
-      <w:r>
-        <w:t xml:space="preserve">proportional circles </w:t>
-      </w:r>
-      <w:r>
-        <w:t>from e</w:t>
-      </w:r>
-      <w:r>
-        <w:t>ach</w:t>
-      </w:r>
-      <w:r>
-        <w:t xml:space="preserve"> </w:t>
-      </w:r>
-      <w:r>
-        <w:t>lighting</w:t>
-      </w:r>
-      <w:r>
-        <w:t xml:space="preserve"> </w:t>
-      </w:r>
-      <w:r>
-        <w:t>energy source</w:t>
-      </w:r>
-      <w:r>
-        <w:t xml:space="preserve"> (electricity and traditional lighting energy sources) </w:t>
-      </w:r>
-      <w:r>
-        <w:t xml:space="preserve">will be shown in </w:t>
-      </w:r>
-      <w:r>
-        <w:t>separate layer</w:t>
-      </w:r>
-      <w:r>
-        <w:t>s</w:t>
-      </w:r>
-      <w:r>
-        <w:t xml:space="preserve">, so that users can turn each </w:t>
-      </w:r>
-      <w:r>
-        <w:t xml:space="preserve">layer </w:t>
-      </w:r>
-      <w:r>
-        <w:t>on and off</w:t>
+        <w:t>The raw data will be available to the user</w:t>
+      </w:r>
+      <w:r>
+        <w:t xml:space="preserve">, so they can see the percentage </w:t>
+      </w:r>
+      <w:r>
+        <w:t xml:space="preserve">and number </w:t>
+      </w:r>
+      <w:r>
+        <w:t xml:space="preserve">of households </w:t>
+      </w:r>
+      <w:r>
+        <w:t xml:space="preserve">in each county </w:t>
+      </w:r>
+      <w:r>
+        <w:t xml:space="preserve">using each type of </w:t>
+      </w:r>
+      <w:r>
+        <w:t xml:space="preserve">lighting </w:t>
+      </w:r>
+      <w:r>
+        <w:t xml:space="preserve">energy source (electricity, pressure lamp, lantern, tin lamp, gas lamp, </w:t>
+      </w:r>
+      <w:r>
+        <w:t>fuel/wood</w:t>
+      </w:r>
+      <w:r>
+        <w:t xml:space="preserve">, solar, and </w:t>
+      </w:r>
+      <w:r>
+        <w:t>other lighting energy sources</w:t>
+      </w:r>
+      <w:r>
+        <w:t>)</w:t>
       </w:r>
     </w:p>
     <w:p>
@@ -554,40 +545,31 @@
         </w:numPr>
       </w:pPr>
       <w:r>
-        <w:t>The raw data will be available to the user</w:t>
-      </w:r>
-      <w:r>
-        <w:t xml:space="preserve">, so they can see the percentage </w:t>
-      </w:r>
-      <w:r>
-        <w:t xml:space="preserve">and number </w:t>
-      </w:r>
-      <w:r>
-        <w:t xml:space="preserve">of households </w:t>
-      </w:r>
-      <w:r>
-        <w:t xml:space="preserve">in each county </w:t>
-      </w:r>
-      <w:r>
-        <w:t xml:space="preserve">using each type of </w:t>
-      </w:r>
-      <w:r>
-        <w:t xml:space="preserve">lighting </w:t>
-      </w:r>
-      <w:r>
-        <w:t xml:space="preserve">energy source (electricity, pressure lamp, lantern, tin lamp, gas lamp, </w:t>
-      </w:r>
-      <w:r>
-        <w:t>fuel/wood</w:t>
-      </w:r>
-      <w:r>
-        <w:t xml:space="preserve">, solar, and </w:t>
-      </w:r>
-      <w:r>
-        <w:t>other lighting energy sources</w:t>
-      </w:r>
-      <w:r>
-        <w:t>)</w:t>
+        <w:t>D</w:t>
+      </w:r>
+      <w:r>
+        <w:t>ata</w:t>
+      </w:r>
+      <w:r>
+        <w:t xml:space="preserve"> will be displayed on a </w:t>
+      </w:r>
+      <w:r>
+        <w:t xml:space="preserve">standard </w:t>
+      </w:r>
+      <w:r>
+        <w:t>basemap, so that users can locate the counties in a wider geography and see the road network</w:t>
+      </w:r>
+      <w:r>
+        <w:t xml:space="preserve"> (seeing the road network can help users determine the feasibility of pr</w:t>
+      </w:r>
+      <w:r>
+        <w:t xml:space="preserve">oviding </w:t>
+      </w:r>
+      <w:r>
+        <w:t>electric lighting</w:t>
+      </w:r>
+      <w:r>
+        <w:t xml:space="preserve"> to an area)</w:t>
       </w:r>
     </w:p>
     <w:p>
@@ -599,31 +581,27 @@
         </w:numPr>
       </w:pPr>
       <w:r>
-        <w:t>D</w:t>
-      </w:r>
-      <w:r>
-        <w:t>ata</w:t>
-      </w:r>
-      <w:r>
-        <w:t xml:space="preserve"> will be displayed on a </w:t>
-      </w:r>
-      <w:r>
-        <w:t xml:space="preserve">standard </w:t>
-      </w:r>
-      <w:r>
-        <w:t>basemap, so that users can locate the counties in a wider geography and see the road network</w:t>
-      </w:r>
-      <w:r>
-        <w:t xml:space="preserve"> (seeing the road network can help users determine the feasibility of pr</w:t>
-      </w:r>
-      <w:r>
-        <w:t xml:space="preserve">oviding </w:t>
-      </w:r>
-      <w:r>
-        <w:t>electric lighting</w:t>
-      </w:r>
-      <w:r>
-        <w:t xml:space="preserve"> to an area)</w:t>
+        <w:t>A</w:t>
+      </w:r>
+      <w:r>
+        <w:t xml:space="preserve"> legend will inform users </w:t>
+      </w:r>
+      <w:r>
+        <w:t>of the relative magnitude of the circles</w:t>
+      </w:r>
+    </w:p>
+    <w:p>
+      <w:pPr>
+        <w:pStyle w:val="Heading1"/>
+      </w:pPr>
+      <w:r>
+        <w:t xml:space="preserve">Functional </w:t>
+      </w:r>
+      <w:r>
+        <w:t>S</w:t>
+      </w:r>
+      <w:r>
+        <w:t>pecifications</w:t>
       </w:r>
     </w:p>
     <w:p>
@@ -635,27 +613,7 @@
         </w:numPr>
       </w:pPr>
       <w:r>
-        <w:t>A</w:t>
-      </w:r>
-      <w:r>
-        <w:t xml:space="preserve"> legend will inform users </w:t>
-      </w:r>
-      <w:r>
-        <w:t>of the relative magnitude of the circles</w:t>
-      </w:r>
-    </w:p>
-    <w:p>
-      <w:pPr>
-        <w:pStyle w:val="Heading1"/>
-      </w:pPr>
-      <w:r>
-        <w:t xml:space="preserve">Functional </w:t>
-      </w:r>
-      <w:r>
-        <w:t>S</w:t>
-      </w:r>
-      <w:r>
-        <w:t>pecifications</w:t>
+        <w:t>The map will be limited to Kenya</w:t>
       </w:r>
     </w:p>
     <w:p>
@@ -667,7 +625,15 @@
         </w:numPr>
       </w:pPr>
       <w:r>
-        <w:t>The map will be limited to Kenya</w:t>
+        <w:t xml:space="preserve">The map will load Kenyan counties dynamically from a </w:t>
+      </w:r>
+      <w:proofErr w:type="spellStart"/>
+      <w:r>
+        <w:t>GeoJSON</w:t>
+      </w:r>
+      <w:proofErr w:type="spellEnd"/>
+      <w:r>
+        <w:t xml:space="preserve"> file</w:t>
       </w:r>
     </w:p>
     <w:p>
@@ -679,15 +645,13 @@
         </w:numPr>
       </w:pPr>
       <w:r>
-        <w:t xml:space="preserve">The map will load Kenyan counties dynamically from a </w:t>
-      </w:r>
-      <w:proofErr w:type="spellStart"/>
-      <w:r>
-        <w:t>GeoJSON</w:t>
-      </w:r>
-      <w:proofErr w:type="spellEnd"/>
-      <w:r>
-        <w:t xml:space="preserve"> file</w:t>
+        <w:t xml:space="preserve">The map will load the </w:t>
+      </w:r>
+      <w:r>
+        <w:t xml:space="preserve">lighting usage </w:t>
+      </w:r>
+      <w:r>
+        <w:t>data dynamically from a CSV file</w:t>
       </w:r>
     </w:p>
     <w:p>
@@ -699,13 +663,13 @@
         </w:numPr>
       </w:pPr>
       <w:r>
-        <w:t xml:space="preserve">The map will load the </w:t>
-      </w:r>
-      <w:r>
-        <w:t xml:space="preserve">lighting usage </w:t>
-      </w:r>
-      <w:r>
-        <w:t>data dynamically from a CSV file</w:t>
+        <w:t xml:space="preserve">A choropleth map of Kenyan counties will indicate the percentage of </w:t>
+      </w:r>
+      <w:r>
+        <w:t>electric lighting</w:t>
+      </w:r>
+      <w:r>
+        <w:t xml:space="preserve"> usage in each county</w:t>
       </w:r>
     </w:p>
     <w:p>
@@ -717,13 +681,37 @@
         </w:numPr>
       </w:pPr>
       <w:r>
-        <w:t xml:space="preserve">A choropleth map of Kenyan counties will indicate the percentage of </w:t>
-      </w:r>
-      <w:r>
-        <w:t>electric lighting</w:t>
-      </w:r>
-      <w:r>
-        <w:t xml:space="preserve"> usage in each county</w:t>
+        <w:t>Two</w:t>
+      </w:r>
+      <w:r>
+        <w:t xml:space="preserve"> data layers</w:t>
+      </w:r>
+      <w:r>
+        <w:t xml:space="preserve"> of proportional symbols </w:t>
+      </w:r>
+      <w:r>
+        <w:t xml:space="preserve">will be created from the data file: one for </w:t>
+      </w:r>
+      <w:r>
+        <w:t xml:space="preserve">the </w:t>
+      </w:r>
+      <w:r>
+        <w:t xml:space="preserve">number of households in each county using electric lighting </w:t>
+      </w:r>
+      <w:r>
+        <w:t xml:space="preserve">one for the </w:t>
+      </w:r>
+      <w:r>
+        <w:t>number of households in each county using</w:t>
+      </w:r>
+      <w:r>
+        <w:t xml:space="preserve"> </w:t>
+      </w:r>
+      <w:r>
+        <w:t xml:space="preserve">traditional lighting </w:t>
+      </w:r>
+      <w:r>
+        <w:t>sources</w:t>
       </w:r>
     </w:p>
     <w:p>
@@ -735,48 +723,6 @@
         </w:numPr>
       </w:pPr>
       <w:r>
-        <w:t>Two</w:t>
-      </w:r>
-      <w:r>
-        <w:t xml:space="preserve"> data layers</w:t>
-      </w:r>
-      <w:r>
-        <w:t xml:space="preserve"> of proportional symbols </w:t>
-      </w:r>
-      <w:r>
-        <w:t xml:space="preserve">will be created from the data file: one for </w:t>
-      </w:r>
-      <w:r>
-        <w:t xml:space="preserve">the </w:t>
-      </w:r>
-      <w:r>
-        <w:t xml:space="preserve">number of households in each county using electric lighting </w:t>
-      </w:r>
-      <w:r>
-        <w:t xml:space="preserve">one for the </w:t>
-      </w:r>
-      <w:r>
-        <w:t>number of households in each county using</w:t>
-      </w:r>
-      <w:r>
-        <w:t xml:space="preserve"> </w:t>
-      </w:r>
-      <w:r>
-        <w:t xml:space="preserve">traditional lighting </w:t>
-      </w:r>
-      <w:r>
-        <w:t>sources</w:t>
-      </w:r>
-    </w:p>
-    <w:p>
-      <w:pPr>
-        <w:pStyle w:val="ListParagraph"/>
-        <w:numPr>
-          <w:ilvl w:val="0"/>
-          <w:numId w:val="6"/>
-        </w:numPr>
-      </w:pPr>
-      <w:r>
         <w:t xml:space="preserve">The </w:t>
       </w:r>
       <w:r>
@@ -787,24 +733,6 @@
       </w:r>
       <w:r>
         <w:t>ata layers will be drawn to the map</w:t>
-      </w:r>
-    </w:p>
-    <w:p>
-      <w:pPr>
-        <w:pStyle w:val="ListParagraph"/>
-        <w:numPr>
-          <w:ilvl w:val="0"/>
-          <w:numId w:val="6"/>
-        </w:numPr>
-      </w:pPr>
-      <w:r>
-        <w:t xml:space="preserve">Users will be able to turn each </w:t>
-      </w:r>
-      <w:r>
-        <w:t xml:space="preserve">proportional symbol </w:t>
-      </w:r>
-      <w:r>
-        <w:t>layer on and off</w:t>
       </w:r>
     </w:p>
     <w:p>

</xml_diff>